<commit_message>
Added: code for line, new variables, dropping nans
</commit_message>
<xml_diff>
--- a/Progress/Week 03 - modelling.docx
+++ b/Progress/Week 03 - modelling.docx
@@ -9,18 +9,26 @@
           <w:ilvl w:val="0"/>
           <w:numId w:val="2"/>
         </w:numPr>
-      </w:pPr>
-      <w:r>
+        <w:rPr>
+          <w:highlight w:val="green"/>
+        </w:rPr>
+      </w:pPr>
+      <w:r>
+        <w:rPr>
+          <w:highlight w:val="green"/>
+        </w:rPr>
         <w:t>Remove nonsense data based on age</w:t>
       </w:r>
       <w:r>
         <w:rPr>
+          <w:highlight w:val="green"/>
           <w:lang w:val="en-GB"/>
         </w:rPr>
         <w:t xml:space="preserve"> below 15 and bigger than 100</w:t>
       </w:r>
       <w:r>
         <w:rPr>
+          <w:highlight w:val="green"/>
           <w:lang w:val="en-GB"/>
         </w:rPr>
         <w:t xml:space="preserve"> (Raafey)</w:t>
@@ -33,34 +41,26 @@
           <w:ilvl w:val="0"/>
           <w:numId w:val="2"/>
         </w:numPr>
-      </w:pPr>
-      <w:r>
-        <w:t>Categorize blood pressures into grades like low, optimal, high etc</w:t>
-      </w:r>
-      <w:r>
-        <w:rPr>
-          <w:lang w:val="en-GB"/>
-        </w:rPr>
-        <w:t xml:space="preserve"> add new variable (ask prof if we should use this in the future -</w:t>
-      </w:r>
-      <w:r>
-        <w:rPr>
-          <w:lang w:val="en-GB"/>
-        </w:rPr>
-        <w:t xml:space="preserve"> </w:t>
-      </w:r>
-      <w:r>
-        <w:rPr>
-          <w:lang w:val="en-GB"/>
-        </w:rPr>
-        <w:t>add to last slide)</w:t>
-      </w:r>
-      <w:r>
-        <w:rPr>
-          <w:lang w:val="en-GB"/>
-        </w:rPr>
-        <w:t xml:space="preserve"> (Farrukh)</w:t>
-      </w:r>
+        <w:rPr>
+          <w:highlight w:val="red"/>
+        </w:rPr>
+      </w:pPr>
+      <w:r>
+        <w:rPr>
+          <w:highlight w:val="red"/>
+          <w:lang w:val="en-GB"/>
+        </w:rPr>
+        <w:t xml:space="preserve">Added new variable for is </w:t>
+      </w:r>
+      <w:proofErr w:type="gramStart"/>
+      <w:r>
+        <w:rPr>
+          <w:highlight w:val="red"/>
+          <w:lang w:val="en-GB"/>
+        </w:rPr>
+        <w:t>foreigner</w:t>
+      </w:r>
+      <w:proofErr w:type="gramEnd"/>
     </w:p>
     <w:p>
       <w:pPr>
@@ -71,25 +71,80 @@
         </w:numPr>
       </w:pPr>
       <w:r>
-        <w:rPr>
+        <w:t>Categorize blood pressures into grades like low, optimal, high etc</w:t>
+      </w:r>
+      <w:r>
+        <w:rPr>
+          <w:lang w:val="en-GB"/>
+        </w:rPr>
+        <w:t xml:space="preserve"> add new variable (ask prof if we should use this in the future -</w:t>
+      </w:r>
+      <w:r>
+        <w:rPr>
+          <w:lang w:val="en-GB"/>
+        </w:rPr>
+        <w:t xml:space="preserve"> </w:t>
+      </w:r>
+      <w:r>
+        <w:rPr>
+          <w:lang w:val="en-GB"/>
+        </w:rPr>
+        <w:t>add to last slide)</w:t>
+      </w:r>
+      <w:r>
+        <w:rPr>
+          <w:lang w:val="en-GB"/>
+        </w:rPr>
+        <w:t xml:space="preserve"> (Farrukh)</w:t>
+      </w:r>
+    </w:p>
+    <w:p>
+      <w:pPr>
+        <w:pStyle w:val="ListParagraph"/>
+        <w:numPr>
+          <w:ilvl w:val="0"/>
+          <w:numId w:val="2"/>
+        </w:numPr>
+        <w:rPr>
+          <w:highlight w:val="green"/>
+        </w:rPr>
+      </w:pPr>
+      <w:r>
+        <w:rPr>
+          <w:highlight w:val="green"/>
           <w:lang w:val="en-GB"/>
         </w:rPr>
         <w:t>Rename last slide</w:t>
       </w:r>
       <w:r>
         <w:rPr>
+          <w:highlight w:val="green"/>
           <w:lang w:val="en-GB"/>
         </w:rPr>
         <w:t xml:space="preserve"> (Raafey)</w:t>
       </w:r>
       <w:r>
+        <w:rPr>
+          <w:highlight w:val="green"/>
+        </w:rPr>
         <w:br/>
         <w:t>- further to do</w:t>
       </w:r>
       <w:r>
+        <w:rPr>
+          <w:highlight w:val="green"/>
+        </w:rPr>
         <w:br/>
-        <w:t>- questions</w:t>
-      </w:r>
+        <w:t xml:space="preserve">- </w:t>
+      </w:r>
+      <w:proofErr w:type="gramStart"/>
+      <w:r>
+        <w:rPr>
+          <w:highlight w:val="green"/>
+        </w:rPr>
+        <w:t>questions</w:t>
+      </w:r>
+      <w:proofErr w:type="gramEnd"/>
     </w:p>
     <w:p>
       <w:pPr>
@@ -98,18 +153,26 @@
           <w:ilvl w:val="0"/>
           <w:numId w:val="2"/>
         </w:numPr>
-      </w:pPr>
-      <w:r>
+        <w:rPr>
+          <w:highlight w:val="green"/>
+        </w:rPr>
+      </w:pPr>
+      <w:r>
+        <w:rPr>
+          <w:highlight w:val="green"/>
+        </w:rPr>
         <w:t>Create categorical variable to measure if bp is missing or not</w:t>
       </w:r>
       <w:r>
         <w:rPr>
+          <w:highlight w:val="green"/>
           <w:lang w:val="en-GB"/>
         </w:rPr>
         <w:t xml:space="preserve"> (Raafey)</w:t>
       </w:r>
       <w:r>
         <w:rPr>
+          <w:highlight w:val="green"/>
           <w:lang w:val="en-GB"/>
         </w:rPr>
         <w:t xml:space="preserve"> </w:t>
@@ -122,21 +185,68 @@
           <w:ilvl w:val="0"/>
           <w:numId w:val="2"/>
         </w:numPr>
-      </w:pPr>
-      <w:r>
-        <w:t>If gender is null, and how they feel is null etc, then other discrete variables shoul</w:t>
-      </w:r>
-      <w:r>
-        <w:rPr>
+        <w:rPr>
+          <w:highlight w:val="green"/>
+        </w:rPr>
+      </w:pPr>
+      <w:r>
+        <w:rPr>
+          <w:highlight w:val="green"/>
+        </w:rPr>
+        <w:t xml:space="preserve">If gender is null, and how they feel is null etc, then other discrete variables </w:t>
+      </w:r>
+      <w:proofErr w:type="spellStart"/>
+      <w:r>
+        <w:rPr>
+          <w:highlight w:val="green"/>
+        </w:rPr>
+        <w:t>shoul</w:t>
+      </w:r>
+      <w:proofErr w:type="spellEnd"/>
+      <w:r>
+        <w:rPr>
+          <w:highlight w:val="green"/>
           <w:lang w:val="en-GB"/>
         </w:rPr>
         <w:t>d</w:t>
       </w:r>
       <w:r>
-        <w:t xml:space="preserve"> be set to null. I think in the questionaire default is no, not unknown or null per say so replace false with unknown</w:t>
-      </w:r>
-      <w:r>
-        <w:rPr>
+        <w:rPr>
+          <w:highlight w:val="green"/>
+        </w:rPr>
+        <w:t xml:space="preserve"> be set to null. I think in the </w:t>
+      </w:r>
+      <w:proofErr w:type="spellStart"/>
+      <w:r>
+        <w:rPr>
+          <w:highlight w:val="green"/>
+        </w:rPr>
+        <w:t>questionaire</w:t>
+      </w:r>
+      <w:proofErr w:type="spellEnd"/>
+      <w:r>
+        <w:rPr>
+          <w:highlight w:val="green"/>
+        </w:rPr>
+        <w:t xml:space="preserve"> default is no, not </w:t>
+      </w:r>
+      <w:proofErr w:type="gramStart"/>
+      <w:r>
+        <w:rPr>
+          <w:highlight w:val="green"/>
+        </w:rPr>
+        <w:t>unknown</w:t>
+      </w:r>
+      <w:proofErr w:type="gramEnd"/>
+      <w:r>
+        <w:rPr>
+          <w:highlight w:val="green"/>
+        </w:rPr>
+        <w:t xml:space="preserve"> or null per say so replace false with unknown</w:t>
+      </w:r>
+      <w:r>
+        <w:rPr>
+          <w:highlight w:val="green"/>
           <w:lang w:val="en-GB"/>
         </w:rPr>
         <w:t xml:space="preserve"> (Raafey)</w:t>
@@ -188,12 +298,47 @@
           <w:ilvl w:val="1"/>
           <w:numId w:val="2"/>
         </w:numPr>
-      </w:pPr>
-      <w:r>
-        <w:t>Add separation line to plot, keep it consistent for both plots, you'll notice no dp on line for self measured, offset of 10 in measured bp</w:t>
-      </w:r>
-      <w:r>
-        <w:rPr>
+        <w:rPr>
+          <w:highlight w:val="green"/>
+        </w:rPr>
+      </w:pPr>
+      <w:r>
+        <w:rPr>
+          <w:highlight w:val="green"/>
+        </w:rPr>
+        <w:t xml:space="preserve">Add separation line to plot, keep it consistent for both plots, you'll notice no </w:t>
+      </w:r>
+      <w:proofErr w:type="spellStart"/>
+      <w:r>
+        <w:rPr>
+          <w:highlight w:val="green"/>
+        </w:rPr>
+        <w:t>dp</w:t>
+      </w:r>
+      <w:proofErr w:type="spellEnd"/>
+      <w:r>
+        <w:rPr>
+          <w:highlight w:val="green"/>
+        </w:rPr>
+        <w:t xml:space="preserve"> </w:t>
+      </w:r>
+      <w:proofErr w:type="gramStart"/>
+      <w:r>
+        <w:rPr>
+          <w:highlight w:val="green"/>
+        </w:rPr>
+        <w:t>on line</w:t>
+      </w:r>
+      <w:proofErr w:type="gramEnd"/>
+      <w:r>
+        <w:rPr>
+          <w:highlight w:val="green"/>
+        </w:rPr>
+        <w:t xml:space="preserve"> for self measured, offset of 10 in measured bp</w:t>
+      </w:r>
+      <w:r>
+        <w:rPr>
+          <w:highlight w:val="green"/>
           <w:lang w:val="en-GB"/>
         </w:rPr>
         <w:t xml:space="preserve"> (Raafey)</w:t>
@@ -235,8 +380,16 @@
         <w:rPr>
           <w:lang w:val="en-GB"/>
         </w:rPr>
-        <w:t>Fit 2 models for each bp</w:t>
-      </w:r>
+        <w:t xml:space="preserve">Fit 2 models for each </w:t>
+      </w:r>
+      <w:proofErr w:type="gramStart"/>
+      <w:r>
+        <w:rPr>
+          <w:lang w:val="en-GB"/>
+        </w:rPr>
+        <w:t>bp</w:t>
+      </w:r>
+      <w:proofErr w:type="gramEnd"/>
     </w:p>
     <w:p>
       <w:pPr>
@@ -250,7 +403,7 @@
         <w:rPr>
           <w:lang w:val="en-GB"/>
         </w:rPr>
-        <w:t xml:space="preserve">Some kind of image showing branches </w:t>
+        <w:t>Some kind of image showing branches</w:t>
       </w:r>
     </w:p>
     <w:p>
@@ -274,7 +427,21 @@
         <w:rPr>
           <w:lang w:val="en-GB"/>
         </w:rPr>
-        <w:t xml:space="preserve"> (Aymane)</w:t>
+        <w:t xml:space="preserve"> (</w:t>
+      </w:r>
+      <w:proofErr w:type="spellStart"/>
+      <w:r>
+        <w:rPr>
+          <w:lang w:val="en-GB"/>
+        </w:rPr>
+        <w:t>Aymane</w:t>
+      </w:r>
+      <w:proofErr w:type="spellEnd"/>
+      <w:r>
+        <w:rPr>
+          <w:lang w:val="en-GB"/>
+        </w:rPr>
+        <w:t>)</w:t>
       </w:r>
     </w:p>
     <w:p>
@@ -310,7 +477,21 @@
         <w:rPr>
           <w:lang w:val="en-GB"/>
         </w:rPr>
-        <w:t xml:space="preserve">Check assumptions </w:t>
+        <w:t xml:space="preserve">Check </w:t>
+      </w:r>
+      <w:proofErr w:type="gramStart"/>
+      <w:r>
+        <w:rPr>
+          <w:lang w:val="en-GB"/>
+        </w:rPr>
+        <w:t>assumptions</w:t>
+      </w:r>
+      <w:proofErr w:type="gramEnd"/>
+      <w:r>
+        <w:rPr>
+          <w:lang w:val="en-GB"/>
+        </w:rPr>
+        <w:t xml:space="preserve"> </w:t>
       </w:r>
     </w:p>
     <w:p>
@@ -328,13 +509,36 @@
         <w:rPr>
           <w:lang w:val="en-GB"/>
         </w:rPr>
-        <w:t>Use content from old report to make slides</w:t>
-      </w:r>
+        <w:t xml:space="preserve">Use content from old report to make </w:t>
+      </w:r>
+      <w:proofErr w:type="gramStart"/>
+      <w:r>
+        <w:rPr>
+          <w:lang w:val="en-GB"/>
+        </w:rPr>
+        <w:t>slides</w:t>
+      </w:r>
+      <w:proofErr w:type="gramEnd"/>
     </w:p>
     <w:p>
       <w:pPr>
         <w:ind w:left="360"/>
       </w:pPr>
+    </w:p>
+    <w:p>
+      <w:pPr>
+        <w:ind w:left="360"/>
+        <w:rPr>
+          <w:lang w:val="en-GB"/>
+        </w:rPr>
+      </w:pPr>
+      <w:r>
+        <w:rPr>
+          <w:highlight w:val="red"/>
+          <w:lang w:val="en-GB"/>
+        </w:rPr>
+        <w:t>Remake plots with new variables categories -&gt; those nan replacements</w:t>
+      </w:r>
     </w:p>
     <w:p>
       <w:pPr>
@@ -369,6 +573,85 @@
         </w:rPr>
         <w:t>Remake plots using removed values?</w:t>
       </w:r>
+    </w:p>
+    <w:p>
+      <w:pPr>
+        <w:pStyle w:val="ListParagraph"/>
+        <w:numPr>
+          <w:ilvl w:val="0"/>
+          <w:numId w:val="3"/>
+        </w:numPr>
+      </w:pPr>
+      <w:r>
+        <w:rPr>
+          <w:lang w:val="en-GB"/>
+        </w:rPr>
+        <w:t xml:space="preserve">What to do about missing values in </w:t>
+      </w:r>
+      <w:proofErr w:type="spellStart"/>
+      <w:r>
+        <w:rPr>
+          <w:lang w:val="en-GB"/>
+        </w:rPr>
+        <w:t>geburts</w:t>
+      </w:r>
+      <w:proofErr w:type="spellEnd"/>
+      <w:r>
+        <w:rPr>
+          <w:lang w:val="en-GB"/>
+        </w:rPr>
+        <w:t xml:space="preserve"> </w:t>
+      </w:r>
+      <w:proofErr w:type="spellStart"/>
+      <w:r>
+        <w:rPr>
+          <w:lang w:val="en-GB"/>
+        </w:rPr>
+        <w:t>jahr</w:t>
+      </w:r>
+      <w:proofErr w:type="spellEnd"/>
+      <w:r>
+        <w:rPr>
+          <w:lang w:val="en-GB"/>
+        </w:rPr>
+        <w:t>?</w:t>
+      </w:r>
+    </w:p>
+    <w:p>
+      <w:pPr>
+        <w:pStyle w:val="ListParagraph"/>
+        <w:numPr>
+          <w:ilvl w:val="0"/>
+          <w:numId w:val="3"/>
+        </w:numPr>
+      </w:pPr>
+      <w:r>
+        <w:rPr>
+          <w:lang w:val="en-GB"/>
+        </w:rPr>
+        <w:t xml:space="preserve">Should nan values for location variables be replaced for foreigners to not applicable? </w:t>
+      </w:r>
+    </w:p>
+    <w:p>
+      <w:pPr>
+        <w:pStyle w:val="ListParagraph"/>
+        <w:numPr>
+          <w:ilvl w:val="0"/>
+          <w:numId w:val="3"/>
+        </w:numPr>
+      </w:pPr>
+      <w:r>
+        <w:rPr>
+          <w:lang w:val="en-GB"/>
+        </w:rPr>
+        <w:t>Should we use the variable we created for our model?</w:t>
+      </w:r>
+    </w:p>
+    <w:p>
+      <w:pPr>
+        <w:pStyle w:val="ListParagraph"/>
+        <w:ind w:left="1080"/>
+      </w:pPr>
     </w:p>
     <w:p/>
     <w:p>
@@ -1271,6 +1554,7 @@
   <w:style w:type="character" w:default="1" w:styleId="DefaultParagraphFont">
     <w:name w:val="Default Paragraph Font"/>
     <w:uiPriority w:val="1"/>
+    <w:semiHidden/>
     <w:unhideWhenUsed/>
   </w:style>
   <w:style w:type="table" w:default="1" w:styleId="TableNormal">

</xml_diff>